<commit_message>
story 2, 6 en deel 3 en beginsel
</commit_message>
<xml_diff>
--- a/Opgave/Story checklist.docx
+++ b/Opgave/Story checklist.docx
@@ -9,6 +9,12 @@
           <w:lang w:val="en-GB"/>
         </w:rPr>
       </w:pPr>
+      <w:r>
+        <w:rPr>
+          <w:lang w:val="en-GB"/>
+        </w:rPr>
+        <w:t xml:space="preserve"> </w:t>
+      </w:r>
       <w:r>
         <w:rPr>
           <w:lang w:val="en-GB"/>

</xml_diff>